<commit_message>
Konzolos megjelenites altalanosabb megvalositas, szoveges formatumbol egyszeruen lekepezgeto aramkor (az ellenorzeshez). Kodtakaritas, nem hasznalt kikommentelt kodreszek torlesre kerultek.
</commit_message>
<xml_diff>
--- a/Thevenin_solver.docx
+++ b/Thevenin_solver.docx
@@ -14629,13 +14629,7 @@
                       <w:rPr>
                         <w:rFonts w:ascii="Cambria Math" w:hAnsi="Cambria Math"/>
                       </w:rPr>
-                      <m:t>1</m:t>
-                    </m:r>
-                    <m:r>
-                      <w:rPr>
-                        <w:rFonts w:ascii="Cambria Math" w:hAnsi="Cambria Math"/>
-                      </w:rPr>
-                      <m:t>2</m:t>
+                      <m:t>12</m:t>
                     </m:r>
                   </m:e>
                 </m:mr>
@@ -14683,13 +14677,7 @@
                       <w:rPr>
                         <w:rFonts w:ascii="Cambria Math" w:hAnsi="Cambria Math"/>
                       </w:rPr>
-                      <m:t>0,</m:t>
-                    </m:r>
-                    <m:r>
-                      <w:rPr>
-                        <w:rFonts w:ascii="Cambria Math" w:hAnsi="Cambria Math"/>
-                      </w:rPr>
-                      <m:t>8</m:t>
+                      <m:t>0,8</m:t>
                     </m:r>
                   </m:e>
                 </m:mr>
@@ -14699,13 +14687,7 @@
                       <w:rPr>
                         <w:rFonts w:ascii="Cambria Math" w:hAnsi="Cambria Math"/>
                       </w:rPr>
-                      <m:t>0,</m:t>
-                    </m:r>
-                    <m:r>
-                      <w:rPr>
-                        <w:rFonts w:ascii="Cambria Math" w:hAnsi="Cambria Math"/>
-                      </w:rPr>
-                      <m:t>8</m:t>
+                      <m:t>0,8</m:t>
                     </m:r>
                   </m:e>
                 </m:mr>
@@ -14775,19 +14757,7 @@
         <w:rPr>
           <w:rFonts w:eastAsiaTheme="minorEastAsia"/>
         </w:rPr>
-        <w:t xml:space="preserve"> - </w:t>
-      </w:r>
-      <w:r>
-        <w:rPr>
-          <w:rFonts w:eastAsiaTheme="minorEastAsia"/>
-        </w:rPr>
-        <w:t>a</w:t>
-      </w:r>
-      <w:r>
-        <w:rPr>
-          <w:rFonts w:eastAsiaTheme="minorEastAsia"/>
-        </w:rPr>
-        <w:t>s generator hatasanak vizsgalata a helyettesito fesz.generatoranak segitsegevel</w:t>
+        <w:t xml:space="preserve"> - as generator hatasanak vizsgalata a helyettesito fesz.generatoranak segitsegevel</w:t>
       </w:r>
       <w:proofErr w:type="gramStart"/>
       <w:r>
@@ -14808,19 +14778,7 @@
         <w:rPr>
           <w:rFonts w:eastAsiaTheme="minorEastAsia"/>
         </w:rPr>
-        <w:t xml:space="preserve"> = </w:t>
-      </w:r>
-      <w:r>
-        <w:rPr>
-          <w:rFonts w:eastAsiaTheme="minorEastAsia"/>
-        </w:rPr>
-        <w:t>-24</w:t>
-      </w:r>
-      <w:r>
-        <w:rPr>
-          <w:rFonts w:eastAsiaTheme="minorEastAsia"/>
-        </w:rPr>
-        <w:t>V</w:t>
+        <w:t xml:space="preserve"> = -24V</w:t>
       </w:r>
     </w:p>
     <w:p>
@@ -17402,13 +17360,7 @@
                             <w:rPr>
                               <w:rFonts w:ascii="Cambria Math" w:hAnsi="Cambria Math"/>
                             </w:rPr>
-                            <m:t>-</m:t>
-                          </m:r>
-                          <m:r>
-                            <w:rPr>
-                              <w:rFonts w:ascii="Cambria Math" w:hAnsi="Cambria Math"/>
-                            </w:rPr>
-                            <m:t>1,6</m:t>
+                            <m:t>-1,6</m:t>
                           </m:r>
                         </m:e>
                       </m:mr>
@@ -17440,13 +17392,7 @@
                             <w:rPr>
                               <w:rFonts w:ascii="Cambria Math" w:eastAsiaTheme="minorEastAsia" w:hAnsi="Cambria Math"/>
                             </w:rPr>
-                            <m:t>-</m:t>
-                          </m:r>
-                          <m:r>
-                            <w:rPr>
-                              <w:rFonts w:ascii="Cambria Math" w:eastAsiaTheme="minorEastAsia" w:hAnsi="Cambria Math"/>
-                            </w:rPr>
-                            <m:t>1.6</m:t>
+                            <m:t>-1.6</m:t>
                           </m:r>
                         </m:e>
                       </m:mr>
@@ -18352,13 +18298,7 @@
                             <w:rPr>
                               <w:rFonts w:ascii="Cambria Math" w:hAnsi="Cambria Math"/>
                             </w:rPr>
-                            <m:t>-1,</m:t>
-                          </m:r>
-                          <m:r>
-                            <w:rPr>
-                              <w:rFonts w:ascii="Cambria Math" w:hAnsi="Cambria Math"/>
-                            </w:rPr>
-                            <m:t>4</m:t>
+                            <m:t>-1,4</m:t>
                           </m:r>
                         </m:e>
                       </m:mr>
@@ -18390,13 +18330,7 @@
                             <w:rPr>
                               <w:rFonts w:ascii="Cambria Math" w:eastAsiaTheme="minorEastAsia" w:hAnsi="Cambria Math"/>
                             </w:rPr>
-                            <m:t>-</m:t>
-                          </m:r>
-                          <m:r>
-                            <w:rPr>
-                              <w:rFonts w:ascii="Cambria Math" w:eastAsiaTheme="minorEastAsia" w:hAnsi="Cambria Math"/>
-                            </w:rPr>
-                            <m:t>1,4</m:t>
+                            <m:t>-1,4</m:t>
                           </m:r>
                         </m:e>
                       </m:mr>
@@ -18657,13 +18591,7 @@
         <w:rPr>
           <w:rFonts w:eastAsiaTheme="minorEastAsia"/>
         </w:rPr>
-        <w:t>Ellenallas-matrix meghatarozasa</w:t>
-      </w:r>
-      <w:r>
-        <w:rPr>
-          <w:rFonts w:eastAsiaTheme="minorEastAsia"/>
-        </w:rPr>
-        <w:t>:</w:t>
+        <w:t>Ellenallas-matrix meghatarozasa:</w:t>
       </w:r>
     </w:p>
     <w:p>
@@ -18985,13 +18913,7 @@
             <w:rPr>
               <w:rFonts w:ascii="Cambria Math" w:hAnsi="Cambria Math"/>
             </w:rPr>
-            <m:t>=</m:t>
-          </m:r>
-          <m:r>
-            <w:rPr>
-              <w:rFonts w:ascii="Cambria Math" w:hAnsi="Cambria Math"/>
-            </w:rPr>
-            <m:t xml:space="preserve"> </m:t>
+            <m:t xml:space="preserve">= </m:t>
           </m:r>
           <m:sSup>
             <m:sSupPr>
@@ -19260,13 +19182,7 @@
                       <w:rPr>
                         <w:rFonts w:ascii="Cambria Math" w:hAnsi="Cambria Math"/>
                       </w:rPr>
-                      <m:t>0</m:t>
-                    </m:r>
-                    <m:r>
-                      <w:rPr>
-                        <w:rFonts w:ascii="Cambria Math" w:hAnsi="Cambria Math"/>
-                      </w:rPr>
-                      <m:t>,4</m:t>
+                      <m:t>0,4</m:t>
                     </m:r>
                   </m:e>
                 </m:mr>
@@ -19505,19 +19421,7 @@
             <w:rPr>
               <w:rFonts w:ascii="Cambria Math" w:eastAsiaTheme="minorEastAsia" w:hAnsi="Cambria Math"/>
             </w:rPr>
-            <m:t>≈</m:t>
-          </m:r>
-          <m:r>
-            <w:rPr>
-              <w:rFonts w:ascii="Cambria Math" w:eastAsiaTheme="minorEastAsia" w:hAnsi="Cambria Math"/>
-            </w:rPr>
-            <m:t xml:space="preserve">11,1111 </m:t>
-          </m:r>
-          <m:r>
-            <w:rPr>
-              <w:rFonts w:ascii="Cambria Math" w:eastAsiaTheme="minorEastAsia" w:hAnsi="Cambria Math"/>
-            </w:rPr>
-            <m:t>Ω</m:t>
+            <m:t>≈11,1111 Ω</m:t>
           </m:r>
         </m:oMath>
       </m:oMathPara>
@@ -19617,13 +19521,7 @@
                 <w:rPr>
                   <w:rFonts w:ascii="Cambria Math" w:hAnsi="Cambria Math"/>
                 </w:rPr>
-                <m:t>*</m:t>
-              </m:r>
-              <m:r>
-                <w:rPr>
-                  <w:rFonts w:ascii="Cambria Math" w:hAnsi="Cambria Math"/>
-                </w:rPr>
-                <m:t>I</m:t>
+                <m:t>*I</m:t>
               </m:r>
             </m:e>
             <m:sub>
@@ -19645,13 +19543,7 @@
             <w:rPr>
               <w:rFonts w:ascii="Cambria Math" w:eastAsiaTheme="minorEastAsia" w:hAnsi="Cambria Math"/>
             </w:rPr>
-            <m:t>11,1111</m:t>
-          </m:r>
-          <m:r>
-            <w:rPr>
-              <w:rFonts w:ascii="Cambria Math" w:eastAsiaTheme="minorEastAsia" w:hAnsi="Cambria Math"/>
-            </w:rPr>
-            <m:t>*1,4=15,5555 V</m:t>
+            <m:t>11,1111*1,4=15,5555 V</m:t>
           </m:r>
         </m:oMath>
       </m:oMathPara>
@@ -19742,8 +19634,6 @@
         </w:rPr>
         <w:t xml:space="preserve"> akeresett ket pont kozotti rovidzarasi aramot, akkor a mar jol ismert modon megallapithato ezen halozatok Thevenin helyettesito feszultsege is.</w:t>
       </w:r>
-      <w:bookmarkStart w:id="0" w:name="_GoBack"/>
-      <w:bookmarkEnd w:id="0"/>
     </w:p>
     <w:p>
       <w:pPr>
@@ -20910,6 +20800,11 @@
       <w:r>
         <w:t xml:space="preserve"> </w:t>
       </w:r>
+      <w:r>
+        <w:t xml:space="preserve">A hurokaram iranyat reprezentalja a ’hurok’ bal also sarkahoz viszonyitva. </w:t>
+      </w:r>
+      <w:bookmarkStart w:id="0" w:name="_GoBack"/>
+      <w:bookmarkEnd w:id="0"/>
       <w:r>
         <w:t>Konstruktorban kerul beallitasra, nem valtoztathato ertek.</w:t>
       </w:r>
@@ -24030,7 +23925,7 @@
 </file>
 
 <file path=customXml/itemProps1.xml><?xml version="1.0" encoding="utf-8"?>
-<ds:datastoreItem xmlns:ds="http://schemas.openxmlformats.org/officeDocument/2006/customXml" ds:itemID="{D8C8EF0A-674E-4BE8-825B-1A5D0A249892}">
+<ds:datastoreItem xmlns:ds="http://schemas.openxmlformats.org/officeDocument/2006/customXml" ds:itemID="{2F3FC0D7-1902-4F47-8465-26E59F43F23C}">
   <ds:schemaRefs>
     <ds:schemaRef ds:uri="http://schemas.openxmlformats.org/officeDocument/2006/bibliography"/>
   </ds:schemaRefs>

</xml_diff>